<commit_message>
Capturando excepciones producidas al insertar en la base de datos
</commit_message>
<xml_diff>
--- a/letters/56378435A.docx
+++ b/letters/56378435A.docx
@@ -12,11 +12,11 @@
         <w:br/>
         <w:t>User :	ignacio@uniovi.es</w:t>
         <w:br/>
-        <w:t>Password :	705k5wjt</w:t>
+        <w:t>Password :	ebw56nlq</w:t>
         <w:br/>
         <w:t>Thanks for using our service, hope all went well.</w:t>
         <w:br/>
-        <w:t>Thu Feb 18 18:29:26 CET 2016</w:t>
+        <w:t>Fri Feb 19 09:40:40 CET 2016</w:t>
       </w:r>
     </w:p>
   </w:body>

</xml_diff>

<commit_message>
Más factorizaciones y pruebas test. Ahora los métodos del VoterRepository devuelven Voter (no List<Voter>)
</commit_message>
<xml_diff>
--- a/letters/56378435A.docx
+++ b/letters/56378435A.docx
@@ -12,11 +12,11 @@
         <w:br/>
         <w:t>User :	ignacio@uniovi.es</w:t>
         <w:br/>
-        <w:t>Password :	ogujtlto</w:t>
+        <w:t>Password :	1HYjMg4F</w:t>
         <w:br/>
         <w:t>Thanks for using our service, hope all went well.</w:t>
         <w:br/>
-        <w:t>Fri Feb 19 10:46:37 CET 2016</w:t>
+        <w:t>Sat Feb 20 01:29:15 CET 2016</w:t>
       </w:r>
     </w:p>
   </w:body>

</xml_diff>

<commit_message>
(2) Eliminando tildes en el código por problemas de codificación con travis...
</commit_message>
<xml_diff>
--- a/letters/56378435A.docx
+++ b/letters/56378435A.docx
@@ -12,11 +12,11 @@
         <w:br/>
         <w:t>User :	ignacio@uniovi.es</w:t>
         <w:br/>
-        <w:t>Password :	1HYjMg4F</w:t>
+        <w:t>Password :	zjV0f4ak</w:t>
         <w:br/>
         <w:t>Thanks for using our service, hope all went well.</w:t>
         <w:br/>
-        <w:t>Sat Feb 20 01:29:15 CET 2016</w:t>
+        <w:t>Sat Feb 20 01:41:35 CET 2016</w:t>
       </w:r>
     </w:p>
   </w:body>

</xml_diff>

<commit_message>
Cambios en Pom prueba
</commit_message>
<xml_diff>
--- a/letters/56378435A.docx
+++ b/letters/56378435A.docx
@@ -12,11 +12,11 @@
         <w:br/>
         <w:t>User :	ignacio@uniovi.es</w:t>
         <w:br/>
-        <w:t>Password :	zjV0f4ak</w:t>
+        <w:t>Password :	h62CFsLU</w:t>
         <w:br/>
         <w:t>Thanks for using our service, hope all went well.</w:t>
         <w:br/>
-        <w:t>Sat Feb 20 01:41:35 CET 2016</w:t>
+        <w:t>Mon Feb 22 17:33:39 CET 2016</w:t>
       </w:r>
     </w:p>
   </w:body>

</xml_diff>

<commit_message>
cambios para mostrar la cobertura de código , prueba
</commit_message>
<xml_diff>
--- a/letters/56378435A.docx
+++ b/letters/56378435A.docx
@@ -12,11 +12,11 @@
         <w:br/>
         <w:t>User :	ignacio@uniovi.es</w:t>
         <w:br/>
-        <w:t>Password :	h62CFsLU</w:t>
+        <w:t>Password :	B2e8yW64</w:t>
         <w:br/>
         <w:t>Thanks for using our service, hope all went well.</w:t>
         <w:br/>
-        <w:t>Mon Feb 22 17:33:39 CET 2016</w:t>
+        <w:t>Wed Feb 24 16:17:32 CET 2016</w:t>
       </w:r>
     </w:p>
   </w:body>

</xml_diff>

<commit_message>
Test de cartas extendidos
</commit_message>
<xml_diff>
--- a/letters/56378435A.docx
+++ b/letters/56378435A.docx
@@ -12,11 +12,11 @@
         <w:br/>
         <w:t>User :	ignacio@uniovi.es</w:t>
         <w:br/>
-        <w:t>Password :	B2e8yW64</w:t>
+        <w:t>Password :	RSm9Otc0</w:t>
         <w:br/>
         <w:t>Thanks for using our service, hope all went well.</w:t>
         <w:br/>
-        <w:t>Wed Feb 24 16:17:32 CET 2016</w:t>
+        <w:t>Wed Feb 24 18:07:34 CET 2016</w:t>
       </w:r>
     </w:p>
   </w:body>

</xml_diff>

<commit_message>
Factorizaciones en la parte de ReportWritter y validaciones. Fichero log con formato. Ayuda (-h) en consola
</commit_message>
<xml_diff>
--- a/letters/56378435A.docx
+++ b/letters/56378435A.docx
@@ -12,11 +12,11 @@
         <w:br/>
         <w:t>User :	ignacio@uniovi.es</w:t>
         <w:br/>
-        <w:t>Password :	RSm9Otc0</w:t>
+        <w:t>Password :	OsWQmyQF</w:t>
         <w:br/>
         <w:t>Thanks for using our service, hope all went well.</w:t>
         <w:br/>
-        <w:t>Wed Feb 24 18:07:34 CET 2016</w:t>
+        <w:t>Thu Feb 25 16:47:59 CET 2016</w:t>
       </w:r>
     </w:p>
   </w:body>

</xml_diff>

<commit_message>
Tests nuevos y añadido el borrado de votantes insertados en los test de la base de datos al final de su ejecución
</commit_message>
<xml_diff>
--- a/letters/56378435A.docx
+++ b/letters/56378435A.docx
@@ -12,11 +12,11 @@
         <w:br/>
         <w:t>User :	ignacio@uniovi.es</w:t>
         <w:br/>
-        <w:t>Password :	OsWQmyQF</w:t>
+        <w:t>Password :	wWDVBpyM</w:t>
         <w:br/>
         <w:t>Thanks for using our service, hope all went well.</w:t>
         <w:br/>
-        <w:t>Thu Feb 25 16:47:59 CET 2016</w:t>
+        <w:t>Thu Feb 25 18:12:40 CET 2016</w:t>
       </w:r>
     </w:p>
   </w:body>

</xml_diff>

<commit_message>
Añadida lectura de commandos por consola, mensajes en consola, ...
</commit_message>
<xml_diff>
--- a/letters/56378435A.docx
+++ b/letters/56378435A.docx
@@ -12,11 +12,11 @@
         <w:br/>
         <w:t>User :	ignacio@uniovi.es</w:t>
         <w:br/>
-        <w:t>Password :	wWDVBpyM</w:t>
+        <w:t>Password :	OgmDDB5K</w:t>
         <w:br/>
         <w:t>Thanks for using our service, hope all went well.</w:t>
         <w:br/>
-        <w:t>Thu Feb 25 18:12:40 CET 2016</w:t>
+        <w:t>Thu Feb 25 20:09:49 CET 2016</w:t>
       </w:r>
     </w:p>
   </w:body>

</xml_diff>

<commit_message>
Corregido error de entrada sin parámetros
</commit_message>
<xml_diff>
--- a/letters/56378435A.docx
+++ b/letters/56378435A.docx
@@ -12,11 +12,11 @@
         <w:br/>
         <w:t>User :	ignacio@uniovi.es</w:t>
         <w:br/>
-        <w:t>Password :	OgmDDB5K</w:t>
+        <w:t>Password :	GphAUSOF</w:t>
         <w:br/>
         <w:t>Thanks for using our service, hope all went well.</w:t>
         <w:br/>
-        <w:t>Thu Feb 25 20:09:49 CET 2016</w:t>
+        <w:t>Thu Feb 25 21:06:35 CET 2016</w:t>
       </w:r>
     </w:p>
   </w:body>

</xml_diff>